<commit_message>
ajout d'une marge et de la nav fixe
</commit_message>
<xml_diff>
--- a/tp1_troqueur/TP 1.docx
+++ b/tp1_troqueur/TP 1.docx
@@ -8,9 +8,7 @@
         <w:tblW w:w="10754" w:type="dxa"/>
         <w:tblInd w:w="144" w:type="dxa"/>
         <w:tblCellMar>
-          <w:top w:w="0" w:type="dxa"/>
           <w:left w:w="115" w:type="dxa"/>
-          <w:bottom w:w="0" w:type="dxa"/>
           <w:right w:w="115" w:type="dxa"/>
         </w:tblCellMar>
         <w:tblLook w:val="04A0" w:firstRow="1" w:lastRow="0" w:firstColumn="1" w:lastColumn="0" w:noHBand="0" w:noVBand="1"/>
@@ -1460,14 +1458,12 @@
         </w:rPr>
         <w:t xml:space="preserve">Doit permettre de spécifier le titre, la </w:t>
       </w:r>
-      <w:proofErr w:type="gramStart"/>
-      <w:r>
-        <w:rPr>
-          <w:lang w:val="fr-CA"/>
-        </w:rPr>
-        <w:t>description ,</w:t>
-      </w:r>
-      <w:proofErr w:type="gramEnd"/>
+      <w:r>
+        <w:rPr>
+          <w:lang w:val="fr-CA"/>
+        </w:rPr>
+        <w:t>description,</w:t>
+      </w:r>
       <w:r>
         <w:rPr>
           <w:lang w:val="fr-CA"/>
@@ -1634,7 +1630,6 @@
         <w:tblCellMar>
           <w:top w:w="118" w:type="dxa"/>
           <w:left w:w="108" w:type="dxa"/>
-          <w:bottom w:w="0" w:type="dxa"/>
           <w:right w:w="115" w:type="dxa"/>
         </w:tblCellMar>
         <w:tblLook w:val="04A0" w:firstRow="1" w:lastRow="0" w:firstColumn="1" w:lastColumn="0" w:noHBand="0" w:noVBand="1"/>
@@ -2003,7 +1998,6 @@
         <w:tblCellMar>
           <w:top w:w="118" w:type="dxa"/>
           <w:left w:w="108" w:type="dxa"/>
-          <w:bottom w:w="0" w:type="dxa"/>
           <w:right w:w="115" w:type="dxa"/>
         </w:tblCellMar>
         <w:tblLook w:val="04A0" w:firstRow="1" w:lastRow="0" w:firstColumn="1" w:lastColumn="0" w:noHBand="0" w:noVBand="1"/>
@@ -2396,54 +2390,24 @@
         </w:rPr>
         <w:t xml:space="preserve">Tout le développement de votre site web doit être hébergé sur un dépôt GIT privé sur le service </w:t>
       </w:r>
-      <w:r>
-        <w:fldChar w:fldCharType="begin"/>
-      </w:r>
-      <w:r>
-        <w:rPr>
-          <w:lang w:val="fr-CA"/>
-        </w:rPr>
-        <w:instrText>HYPERLINK "https://github.com/" \h</w:instrText>
-      </w:r>
-      <w:r>
-        <w:fldChar w:fldCharType="separate"/>
-      </w:r>
-      <w:r>
-        <w:rPr>
-          <w:color w:val="0000FF"/>
-          <w:u w:val="single" w:color="0000FF"/>
-          <w:lang w:val="fr-CA"/>
-        </w:rPr>
-        <w:t>GitHub</w:t>
-      </w:r>
-      <w:r>
-        <w:rPr>
-          <w:color w:val="0000FF"/>
-          <w:u w:val="single" w:color="0000FF"/>
-        </w:rPr>
-        <w:fldChar w:fldCharType="end"/>
-      </w:r>
-      <w:r>
-        <w:fldChar w:fldCharType="begin"/>
-      </w:r>
-      <w:r>
-        <w:rPr>
-          <w:lang w:val="fr-CA"/>
-        </w:rPr>
-        <w:instrText>HYPERLINK "https://github.com/" \h</w:instrText>
-      </w:r>
-      <w:r>
-        <w:fldChar w:fldCharType="separate"/>
-      </w:r>
-      <w:r>
-        <w:rPr>
-          <w:lang w:val="fr-CA"/>
-        </w:rPr>
-        <w:t xml:space="preserve"> </w:t>
-      </w:r>
-      <w:r>
-        <w:fldChar w:fldCharType="end"/>
-      </w:r>
+      <w:hyperlink r:id="rId7">
+        <w:r>
+          <w:rPr>
+            <w:color w:val="0000FF"/>
+            <w:u w:val="single" w:color="0000FF"/>
+            <w:lang w:val="fr-CA"/>
+          </w:rPr>
+          <w:t>GitHub</w:t>
+        </w:r>
+      </w:hyperlink>
+      <w:hyperlink r:id="rId8">
+        <w:r>
+          <w:rPr>
+            <w:lang w:val="fr-CA"/>
+          </w:rPr>
+          <w:t xml:space="preserve"> </w:t>
+        </w:r>
+      </w:hyperlink>
       <w:r>
         <w:rPr>
           <w:lang w:val="fr-CA"/>
@@ -2457,60 +2421,26 @@
         </w:rPr>
         <w:t>mtimane (</w:t>
       </w:r>
-      <w:r>
-        <w:fldChar w:fldCharType="begin"/>
-      </w:r>
-      <w:r>
-        <w:rPr>
-          <w:lang w:val="fr-CA"/>
-        </w:rPr>
-        <w:instrText>HYPERLINK "https://github.com/mtimane" \h</w:instrText>
-      </w:r>
-      <w:r>
-        <w:fldChar w:fldCharType="separate"/>
-      </w:r>
-      <w:r>
-        <w:rPr>
-          <w:b/>
-          <w:color w:val="0000FF"/>
-          <w:u w:val="single" w:color="0000FF"/>
-          <w:lang w:val="fr-CA"/>
-        </w:rPr>
-        <w:t>https://github.com/mtimane</w:t>
-      </w:r>
-      <w:r>
-        <w:rPr>
-          <w:b/>
-          <w:color w:val="0000FF"/>
-          <w:u w:val="single" w:color="0000FF"/>
-        </w:rPr>
-        <w:fldChar w:fldCharType="end"/>
-      </w:r>
-      <w:r>
-        <w:fldChar w:fldCharType="begin"/>
-      </w:r>
-      <w:r>
-        <w:rPr>
-          <w:lang w:val="fr-CA"/>
-        </w:rPr>
-        <w:instrText>HYPERLINK "https://github.com/mtimane" \h</w:instrText>
-      </w:r>
-      <w:r>
-        <w:fldChar w:fldCharType="separate"/>
-      </w:r>
-      <w:r>
-        <w:rPr>
-          <w:b/>
-          <w:lang w:val="fr-CA"/>
-        </w:rPr>
-        <w:t>)</w:t>
-      </w:r>
-      <w:r>
-        <w:rPr>
-          <w:b/>
-        </w:rPr>
-        <w:fldChar w:fldCharType="end"/>
-      </w:r>
+      <w:hyperlink r:id="rId9">
+        <w:r>
+          <w:rPr>
+            <w:b/>
+            <w:color w:val="0000FF"/>
+            <w:u w:val="single" w:color="0000FF"/>
+            <w:lang w:val="fr-CA"/>
+          </w:rPr>
+          <w:t>https://github.com/mtimane</w:t>
+        </w:r>
+      </w:hyperlink>
+      <w:hyperlink r:id="rId10">
+        <w:r>
+          <w:rPr>
+            <w:b/>
+            <w:lang w:val="fr-CA"/>
+          </w:rPr>
+          <w:t>)</w:t>
+        </w:r>
+      </w:hyperlink>
       <w:r>
         <w:rPr>
           <w:lang w:val="fr-CA"/>
@@ -2576,54 +2506,34 @@
         </w:rPr>
         <w:t xml:space="preserve">Vous devez utiliser le fichier du thème officiel de Bootstrap ou </w:t>
       </w:r>
-      <w:r>
-        <w:fldChar w:fldCharType="begin"/>
-      </w:r>
-      <w:r>
-        <w:rPr>
-          <w:lang w:val="fr-CA"/>
-        </w:rPr>
-        <w:instrText>HYPERLINK "https://bootswatch.com/" \h</w:instrText>
-      </w:r>
-      <w:r>
-        <w:fldChar w:fldCharType="separate"/>
-      </w:r>
-      <w:r>
-        <w:rPr>
-          <w:color w:val="0000FF"/>
-          <w:u w:val="single" w:color="0000FF"/>
-          <w:lang w:val="fr-CA"/>
-        </w:rPr>
-        <w:t>un de ceux de Bootswatch</w:t>
-      </w:r>
-      <w:r>
-        <w:rPr>
-          <w:color w:val="0000FF"/>
-          <w:u w:val="single" w:color="0000FF"/>
-        </w:rPr>
-        <w:fldChar w:fldCharType="end"/>
-      </w:r>
-      <w:r>
-        <w:fldChar w:fldCharType="begin"/>
-      </w:r>
-      <w:r>
-        <w:rPr>
-          <w:lang w:val="fr-CA"/>
-        </w:rPr>
-        <w:instrText>HYPERLINK "https://bootswatch.com/" \h</w:instrText>
-      </w:r>
-      <w:r>
-        <w:fldChar w:fldCharType="separate"/>
-      </w:r>
-      <w:r>
-        <w:rPr>
-          <w:lang w:val="fr-CA"/>
-        </w:rPr>
-        <w:t>.</w:t>
-      </w:r>
-      <w:r>
-        <w:fldChar w:fldCharType="end"/>
-      </w:r>
+      <w:hyperlink r:id="rId11">
+        <w:r>
+          <w:rPr>
+            <w:color w:val="0000FF"/>
+            <w:u w:val="single" w:color="0000FF"/>
+            <w:lang w:val="fr-CA"/>
+          </w:rPr>
+          <w:t xml:space="preserve">un de ceux de </w:t>
+        </w:r>
+        <w:proofErr w:type="spellStart"/>
+        <w:r>
+          <w:rPr>
+            <w:color w:val="0000FF"/>
+            <w:u w:val="single" w:color="0000FF"/>
+            <w:lang w:val="fr-CA"/>
+          </w:rPr>
+          <w:t>Bootswatch</w:t>
+        </w:r>
+        <w:proofErr w:type="spellEnd"/>
+      </w:hyperlink>
+      <w:hyperlink r:id="rId12">
+        <w:r>
+          <w:rPr>
+            <w:lang w:val="fr-CA"/>
+          </w:rPr>
+          <w:t>.</w:t>
+        </w:r>
+      </w:hyperlink>
       <w:r>
         <w:rPr>
           <w:lang w:val="fr-CA"/>
@@ -3105,8 +3015,6 @@
         <w:tblInd w:w="1803" w:type="dxa"/>
         <w:tblCellMar>
           <w:top w:w="98" w:type="dxa"/>
-          <w:left w:w="0" w:type="dxa"/>
-          <w:bottom w:w="0" w:type="dxa"/>
           <w:right w:w="115" w:type="dxa"/>
         </w:tblCellMar>
         <w:tblLook w:val="04A0" w:firstRow="1" w:lastRow="0" w:firstColumn="1" w:lastColumn="0" w:noHBand="0" w:noVBand="1"/>
@@ -3990,9 +3898,9 @@
       </w:r>
     </w:p>
     <w:sectPr>
-      <w:footerReference w:type="even" r:id="rId7"/>
-      <w:footerReference w:type="default" r:id="rId8"/>
-      <w:footerReference w:type="first" r:id="rId9"/>
+      <w:footerReference w:type="even" r:id="rId13"/>
+      <w:footerReference w:type="default" r:id="rId14"/>
+      <w:footerReference w:type="first" r:id="rId15"/>
       <w:footnotePr>
         <w:numRestart w:val="eachPage"/>
       </w:footnotePr>

</xml_diff>